<commit_message>
Se agrego nuestros nombres
</commit_message>
<xml_diff>
--- a/Readme.txt.docx
+++ b/Readme.txt.docx
@@ -14,8 +14,20 @@
         </w:rPr>
         <w:t>Hola</w:t>
       </w:r>
+      <w:r>
+        <w:rPr>
+          <w:lang w:val="es-ES"/>
+        </w:rPr>
+        <w:t>, nuestros nombres son: Nicolás, Daniela y Sebastián.</w:t>
+      </w:r>
       <w:bookmarkStart w:id="0" w:name="_GoBack"/>
       <w:bookmarkEnd w:id="0"/>
+      <w:r>
+        <w:rPr>
+          <w:lang w:val="es-ES"/>
+        </w:rPr>
+        <w:t xml:space="preserve"> </w:t>
+      </w:r>
     </w:p>
     <w:sectPr>
       <w:pgSz w:w="12240" w:h="15840"/>

</xml_diff>